<commit_message>
after beautification and user story modification
</commit_message>
<xml_diff>
--- a/test report.docx
+++ b/test report.docx
@@ -6,9 +6,6 @@
       <w:pPr>
         <w:pStyle w:val="1"/>
         <w:jc w:val="center"/>
-        <w:rPr>
-          <w:rFonts w:hint="eastAsia"/>
-        </w:rPr>
       </w:pPr>
       <w:r>
         <w:t>T</w:t>
@@ -41,7 +38,7 @@
         </w:numPr>
         <w:ind w:firstLineChars="0"/>
         <w:rPr>
-          <w:rFonts w:ascii="微软雅黑" w:eastAsia="微软雅黑" w:hAnsi="微软雅黑" w:hint="eastAsia"/>
+          <w:rFonts w:ascii="微软雅黑" w:eastAsia="微软雅黑" w:hAnsi="微软雅黑"/>
           <w:sz w:val="28"/>
         </w:rPr>
       </w:pPr>
@@ -58,7 +55,7 @@
         <w:pStyle w:val="a6"/>
         <w:ind w:left="420" w:firstLineChars="0" w:firstLine="0"/>
         <w:rPr>
-          <w:rFonts w:ascii="微软雅黑" w:eastAsia="微软雅黑" w:hAnsi="微软雅黑" w:hint="eastAsia"/>
+          <w:rFonts w:ascii="微软雅黑" w:eastAsia="微软雅黑" w:hAnsi="微软雅黑"/>
           <w:sz w:val="28"/>
         </w:rPr>
       </w:pPr>
@@ -67,10 +64,10 @@
           <w:noProof/>
         </w:rPr>
         <w:drawing>
-          <wp:inline distT="0" distB="0" distL="0" distR="0" wp14:anchorId="7967F44F" wp14:editId="24146A58">
-            <wp:extent cx="2666082" cy="2804743"/>
-            <wp:effectExtent l="0" t="0" r="1270" b="0"/>
-            <wp:docPr id="11" name="图片 11"/>
+          <wp:inline distT="0" distB="0" distL="0" distR="0" wp14:anchorId="5D0A1E48" wp14:editId="5CD64483">
+            <wp:extent cx="2655065" cy="3476709"/>
+            <wp:effectExtent l="0" t="0" r="0" b="0"/>
+            <wp:docPr id="5" name="图片 5"/>
             <wp:cNvGraphicFramePr>
               <a:graphicFrameLocks xmlns:a="http://schemas.openxmlformats.org/drawingml/2006/main" noChangeAspect="1"/>
             </wp:cNvGraphicFramePr>
@@ -90,7 +87,7 @@
                   <pic:spPr>
                     <a:xfrm>
                       <a:off x="0" y="0"/>
-                      <a:ext cx="2664101" cy="2802659"/>
+                      <a:ext cx="2655143" cy="3476811"/>
                     </a:xfrm>
                     <a:prstGeom prst="rect">
                       <a:avLst/>
@@ -112,23 +109,16 @@
         </w:numPr>
         <w:ind w:firstLineChars="0"/>
         <w:rPr>
-          <w:rFonts w:ascii="微软雅黑" w:eastAsia="微软雅黑" w:hAnsi="微软雅黑" w:hint="eastAsia"/>
-          <w:sz w:val="28"/>
-        </w:rPr>
-      </w:pPr>
-      <w:r>
-        <w:rPr>
-          <w:rFonts w:ascii="微软雅黑" w:eastAsia="微软雅黑" w:hAnsi="微软雅黑" w:hint="eastAsia"/>
-          <w:sz w:val="28"/>
-        </w:rPr>
-        <w:t>点击订单显示详细信息（通过</w:t>
-      </w:r>
-      <w:r>
-        <w:rPr>
-          <w:rFonts w:ascii="微软雅黑" w:eastAsia="微软雅黑" w:hAnsi="微软雅黑" w:hint="eastAsia"/>
-          <w:sz w:val="28"/>
-        </w:rPr>
-        <w:t>）</w:t>
+          <w:rFonts w:ascii="微软雅黑" w:eastAsia="微软雅黑" w:hAnsi="微软雅黑"/>
+          <w:sz w:val="28"/>
+        </w:rPr>
+      </w:pPr>
+      <w:r>
+        <w:rPr>
+          <w:rFonts w:ascii="微软雅黑" w:eastAsia="微软雅黑" w:hAnsi="微软雅黑" w:hint="eastAsia"/>
+          <w:sz w:val="28"/>
+        </w:rPr>
+        <w:t>点击订单显示详细信息（通过）</w:t>
       </w:r>
     </w:p>
     <w:p>
@@ -136,21 +126,19 @@
         <w:pStyle w:val="a6"/>
         <w:ind w:left="420" w:firstLineChars="0" w:firstLine="0"/>
         <w:rPr>
-          <w:rFonts w:ascii="微软雅黑" w:eastAsia="微软雅黑" w:hAnsi="微软雅黑" w:hint="eastAsia"/>
-          <w:sz w:val="28"/>
-        </w:rPr>
-      </w:pPr>
-      <w:r>
-        <w:rPr>
-          <w:rFonts w:ascii="微软雅黑" w:eastAsia="微软雅黑" w:hAnsi="微软雅黑"/>
+          <w:rFonts w:ascii="微软雅黑" w:eastAsia="微软雅黑" w:hAnsi="微软雅黑"/>
+          <w:sz w:val="28"/>
+        </w:rPr>
+      </w:pPr>
+      <w:r>
+        <w:rPr>
           <w:noProof/>
-          <w:sz w:val="28"/>
         </w:rPr>
         <w:drawing>
-          <wp:inline distT="0" distB="0" distL="0" distR="0" wp14:anchorId="7773F47E" wp14:editId="3677774A">
-            <wp:extent cx="2423711" cy="3794790"/>
-            <wp:effectExtent l="0" t="0" r="0" b="0"/>
-            <wp:docPr id="3" name="图片 3"/>
+          <wp:inline distT="0" distB="0" distL="0" distR="0" wp14:anchorId="68DC95D8" wp14:editId="716D673E">
+            <wp:extent cx="2775085" cy="3360145"/>
+            <wp:effectExtent l="0" t="0" r="6350" b="0"/>
+            <wp:docPr id="12" name="图片 12"/>
             <wp:cNvGraphicFramePr>
               <a:graphicFrameLocks xmlns:a="http://schemas.openxmlformats.org/drawingml/2006/main" noChangeAspect="1"/>
             </wp:cNvGraphicFramePr>
@@ -161,27 +149,20 @@
                     <pic:cNvPr id="0" name=""/>
                     <pic:cNvPicPr/>
                   </pic:nvPicPr>
-                  <pic:blipFill rotWithShape="1">
+                  <pic:blipFill>
                     <a:blip r:embed="rId9"/>
-                    <a:srcRect l="23967" r="19421" b="16699"/>
-                    <a:stretch/>
+                    <a:stretch>
+                      <a:fillRect/>
+                    </a:stretch>
                   </pic:blipFill>
-                  <pic:spPr bwMode="auto">
+                  <pic:spPr>
                     <a:xfrm>
                       <a:off x="0" y="0"/>
-                      <a:ext cx="2424834" cy="3796548"/>
+                      <a:ext cx="2779031" cy="3364922"/>
                     </a:xfrm>
                     <a:prstGeom prst="rect">
                       <a:avLst/>
                     </a:prstGeom>
-                    <a:ln>
-                      <a:noFill/>
-                    </a:ln>
-                    <a:extLst>
-                      <a:ext uri="{53640926-AAD7-44D8-BBD7-CCE9431645EC}">
-                        <a14:shadowObscured xmlns:a14="http://schemas.microsoft.com/office/drawing/2010/main"/>
-                      </a:ext>
-                    </a:extLst>
                   </pic:spPr>
                 </pic:pic>
               </a:graphicData>
@@ -195,7 +176,7 @@
         <w:pStyle w:val="a6"/>
         <w:ind w:left="420" w:firstLineChars="0" w:firstLine="0"/>
         <w:rPr>
-          <w:rFonts w:ascii="微软雅黑" w:eastAsia="微软雅黑" w:hAnsi="微软雅黑" w:hint="eastAsia"/>
+          <w:rFonts w:ascii="微软雅黑" w:eastAsia="微软雅黑" w:hAnsi="微软雅黑"/>
           <w:sz w:val="28"/>
         </w:rPr>
       </w:pPr>
@@ -211,6 +192,31 @@
         <w:rPr>
           <w:rFonts w:ascii="微软雅黑" w:eastAsia="微软雅黑" w:hAnsi="微软雅黑" w:hint="eastAsia"/>
           <w:sz w:val="28"/>
+          <w:szCs w:val="28"/>
+        </w:rPr>
+      </w:pPr>
+      <w:r>
+        <w:rPr>
+          <w:rFonts w:ascii="微软雅黑" w:eastAsia="微软雅黑" w:hAnsi="微软雅黑" w:hint="eastAsia"/>
+          <w:sz w:val="28"/>
+          <w:szCs w:val="28"/>
+        </w:rPr>
+        <w:t>在用户新下单时，同步更新订单信息（通过）</w:t>
+      </w:r>
+      <w:bookmarkStart w:id="0" w:name="_GoBack"/>
+      <w:bookmarkEnd w:id="0"/>
+    </w:p>
+    <w:p>
+      <w:pPr>
+        <w:pStyle w:val="a6"/>
+        <w:numPr>
+          <w:ilvl w:val="0"/>
+          <w:numId w:val="1"/>
+        </w:numPr>
+        <w:ind w:firstLineChars="0"/>
+        <w:rPr>
+          <w:rFonts w:ascii="微软雅黑" w:eastAsia="微软雅黑" w:hAnsi="微软雅黑"/>
+          <w:sz w:val="28"/>
         </w:rPr>
       </w:pPr>
       <w:r>
@@ -225,7 +231,7 @@
       <w:pPr>
         <w:ind w:left="420"/>
         <w:rPr>
-          <w:rFonts w:ascii="微软雅黑" w:eastAsia="微软雅黑" w:hAnsi="微软雅黑" w:hint="eastAsia"/>
+          <w:rFonts w:ascii="微软雅黑" w:eastAsia="微软雅黑" w:hAnsi="微软雅黑"/>
           <w:sz w:val="28"/>
         </w:rPr>
       </w:pPr>
@@ -281,7 +287,7 @@
         </w:numPr>
         <w:ind w:firstLineChars="0"/>
         <w:rPr>
-          <w:rFonts w:ascii="微软雅黑" w:eastAsia="微软雅黑" w:hAnsi="微软雅黑" w:hint="eastAsia"/>
+          <w:rFonts w:ascii="微软雅黑" w:eastAsia="微软雅黑" w:hAnsi="微软雅黑"/>
           <w:sz w:val="28"/>
         </w:rPr>
       </w:pPr>
@@ -316,21 +322,18 @@
     </w:p>
     <w:p>
       <w:pPr>
-        <w:pStyle w:val="a6"/>
-        <w:ind w:left="420" w:firstLineChars="0" w:firstLine="0"/>
-        <w:rPr>
-          <w:rFonts w:ascii="微软雅黑" w:eastAsia="微软雅黑" w:hAnsi="微软雅黑" w:hint="eastAsia"/>
-          <w:sz w:val="28"/>
-        </w:rPr>
-      </w:pPr>
-      <w:r>
-        <w:rPr>
-          <w:rFonts w:ascii="微软雅黑" w:eastAsia="微软雅黑" w:hAnsi="微软雅黑"/>
+        <w:ind w:firstLineChars="150" w:firstLine="315"/>
+        <w:rPr>
+          <w:rFonts w:ascii="微软雅黑" w:eastAsia="微软雅黑" w:hAnsi="微软雅黑" w:hint="eastAsia"/>
+          <w:sz w:val="28"/>
+        </w:rPr>
+      </w:pPr>
+      <w:r>
+        <w:rPr>
           <w:noProof/>
-          <w:sz w:val="28"/>
         </w:rPr>
         <w:drawing>
-          <wp:inline distT="0" distB="0" distL="0" distR="0" wp14:anchorId="5220A970" wp14:editId="4A112187">
+          <wp:inline distT="0" distB="0" distL="0" distR="0" wp14:anchorId="137884F6" wp14:editId="11919FBF">
             <wp:extent cx="3800000" cy="866667"/>
             <wp:effectExtent l="0" t="0" r="0" b="0"/>
             <wp:docPr id="1" name="图片 1"/>
@@ -384,14 +387,28 @@
           <w:rFonts w:ascii="微软雅黑" w:eastAsia="微软雅黑" w:hAnsi="微软雅黑" w:hint="eastAsia"/>
           <w:sz w:val="28"/>
         </w:rPr>
-        <w:t>取快递订单在被接受前，待取快递私密信息</w:t>
-      </w:r>
-      <w:r>
-        <w:rPr>
-          <w:rFonts w:ascii="微软雅黑" w:eastAsia="微软雅黑" w:hAnsi="微软雅黑" w:hint="eastAsia"/>
-          <w:sz w:val="28"/>
-        </w:rPr>
-        <w:t>隐藏（通过）</w:t>
+        <w:t>同一注册用户能接受多张订单（通过）</w:t>
+      </w:r>
+    </w:p>
+    <w:p>
+      <w:pPr>
+        <w:pStyle w:val="a6"/>
+        <w:numPr>
+          <w:ilvl w:val="0"/>
+          <w:numId w:val="1"/>
+        </w:numPr>
+        <w:ind w:firstLineChars="0"/>
+        <w:rPr>
+          <w:rFonts w:ascii="微软雅黑" w:eastAsia="微软雅黑" w:hAnsi="微软雅黑" w:hint="eastAsia"/>
+          <w:sz w:val="28"/>
+        </w:rPr>
+      </w:pPr>
+      <w:r>
+        <w:rPr>
+          <w:rFonts w:ascii="微软雅黑" w:eastAsia="微软雅黑" w:hAnsi="微软雅黑" w:hint="eastAsia"/>
+          <w:sz w:val="28"/>
+        </w:rPr>
+        <w:t>接单成功后，接单用户能重复查看接单信息。（通过）</w:t>
       </w:r>
     </w:p>
     <w:p>
@@ -399,21 +416,19 @@
         <w:pStyle w:val="a6"/>
         <w:ind w:left="420" w:firstLineChars="0" w:firstLine="0"/>
         <w:rPr>
-          <w:rFonts w:ascii="微软雅黑" w:eastAsia="微软雅黑" w:hAnsi="微软雅黑" w:hint="eastAsia"/>
-          <w:sz w:val="28"/>
-        </w:rPr>
-      </w:pPr>
-      <w:r>
-        <w:rPr>
-          <w:rFonts w:ascii="微软雅黑" w:eastAsia="微软雅黑" w:hAnsi="微软雅黑"/>
+          <w:rFonts w:ascii="微软雅黑" w:eastAsia="微软雅黑" w:hAnsi="微软雅黑"/>
+          <w:sz w:val="28"/>
+        </w:rPr>
+      </w:pPr>
+      <w:r>
+        <w:rPr>
           <w:noProof/>
-          <w:sz w:val="28"/>
         </w:rPr>
         <w:drawing>
-          <wp:inline distT="0" distB="0" distL="0" distR="0" wp14:anchorId="0FDDEA07" wp14:editId="4F67D8CC">
-            <wp:extent cx="3542857" cy="3980953"/>
-            <wp:effectExtent l="0" t="0" r="635" b="635"/>
-            <wp:docPr id="4" name="图片 4"/>
+          <wp:inline distT="0" distB="0" distL="0" distR="0" wp14:anchorId="021F69B3" wp14:editId="0A26A43D">
+            <wp:extent cx="3438095" cy="3990476"/>
+            <wp:effectExtent l="0" t="0" r="0" b="0"/>
+            <wp:docPr id="3" name="图片 3"/>
             <wp:cNvGraphicFramePr>
               <a:graphicFrameLocks xmlns:a="http://schemas.openxmlformats.org/drawingml/2006/main" noChangeAspect="1"/>
             </wp:cNvGraphicFramePr>
@@ -433,7 +448,7 @@
                   <pic:spPr>
                     <a:xfrm>
                       <a:off x="0" y="0"/>
-                      <a:ext cx="3542857" cy="3980953"/>
+                      <a:ext cx="3438095" cy="3990476"/>
                     </a:xfrm>
                     <a:prstGeom prst="rect">
                       <a:avLst/>
@@ -449,23 +464,13 @@
     <w:p>
       <w:pPr>
         <w:pStyle w:val="a6"/>
-        <w:ind w:left="420" w:firstLineChars="0" w:firstLine="0"/>
-        <w:rPr>
-          <w:rFonts w:ascii="微软雅黑" w:eastAsia="微软雅黑" w:hAnsi="微软雅黑" w:hint="eastAsia"/>
-          <w:sz w:val="28"/>
-        </w:rPr>
-      </w:pPr>
-    </w:p>
-    <w:p>
-      <w:pPr>
-        <w:pStyle w:val="a6"/>
         <w:numPr>
           <w:ilvl w:val="0"/>
           <w:numId w:val="1"/>
         </w:numPr>
         <w:ind w:firstLineChars="0"/>
         <w:rPr>
-          <w:rFonts w:ascii="微软雅黑" w:eastAsia="微软雅黑" w:hAnsi="微软雅黑" w:hint="eastAsia"/>
+          <w:rFonts w:ascii="微软雅黑" w:eastAsia="微软雅黑" w:hAnsi="微软雅黑"/>
           <w:sz w:val="28"/>
         </w:rPr>
       </w:pPr>
@@ -475,6 +480,94 @@
           <w:sz w:val="28"/>
         </w:rPr>
         <w:lastRenderedPageBreak/>
+        <w:t>取快递订单在被接受前，待取快递私密信息</w:t>
+      </w:r>
+      <w:r>
+        <w:rPr>
+          <w:rFonts w:ascii="微软雅黑" w:eastAsia="微软雅黑" w:hAnsi="微软雅黑" w:hint="eastAsia"/>
+          <w:sz w:val="28"/>
+        </w:rPr>
+        <w:t>隐藏（通过）</w:t>
+      </w:r>
+    </w:p>
+    <w:p>
+      <w:pPr>
+        <w:pStyle w:val="a6"/>
+        <w:ind w:left="420" w:firstLineChars="0" w:firstLine="0"/>
+        <w:rPr>
+          <w:rFonts w:ascii="微软雅黑" w:eastAsia="微软雅黑" w:hAnsi="微软雅黑"/>
+          <w:sz w:val="28"/>
+        </w:rPr>
+      </w:pPr>
+      <w:r>
+        <w:rPr>
+          <w:noProof/>
+        </w:rPr>
+        <w:drawing>
+          <wp:inline distT="0" distB="0" distL="0" distR="0" wp14:anchorId="6104BE56" wp14:editId="384B0234">
+            <wp:extent cx="3819048" cy="4209524"/>
+            <wp:effectExtent l="0" t="0" r="0" b="635"/>
+            <wp:docPr id="13" name="图片 13"/>
+            <wp:cNvGraphicFramePr>
+              <a:graphicFrameLocks xmlns:a="http://schemas.openxmlformats.org/drawingml/2006/main" noChangeAspect="1"/>
+            </wp:cNvGraphicFramePr>
+            <a:graphic xmlns:a="http://schemas.openxmlformats.org/drawingml/2006/main">
+              <a:graphicData uri="http://schemas.openxmlformats.org/drawingml/2006/picture">
+                <pic:pic xmlns:pic="http://schemas.openxmlformats.org/drawingml/2006/picture">
+                  <pic:nvPicPr>
+                    <pic:cNvPr id="0" name=""/>
+                    <pic:cNvPicPr/>
+                  </pic:nvPicPr>
+                  <pic:blipFill>
+                    <a:blip r:embed="rId13"/>
+                    <a:stretch>
+                      <a:fillRect/>
+                    </a:stretch>
+                  </pic:blipFill>
+                  <pic:spPr>
+                    <a:xfrm>
+                      <a:off x="0" y="0"/>
+                      <a:ext cx="3819048" cy="4209524"/>
+                    </a:xfrm>
+                    <a:prstGeom prst="rect">
+                      <a:avLst/>
+                    </a:prstGeom>
+                  </pic:spPr>
+                </pic:pic>
+              </a:graphicData>
+            </a:graphic>
+          </wp:inline>
+        </w:drawing>
+      </w:r>
+    </w:p>
+    <w:p>
+      <w:pPr>
+        <w:pStyle w:val="a6"/>
+        <w:ind w:left="420" w:firstLineChars="0" w:firstLine="0"/>
+        <w:rPr>
+          <w:rFonts w:ascii="微软雅黑" w:eastAsia="微软雅黑" w:hAnsi="微软雅黑"/>
+          <w:sz w:val="28"/>
+        </w:rPr>
+      </w:pPr>
+    </w:p>
+    <w:p>
+      <w:pPr>
+        <w:pStyle w:val="a6"/>
+        <w:numPr>
+          <w:ilvl w:val="0"/>
+          <w:numId w:val="1"/>
+        </w:numPr>
+        <w:ind w:firstLineChars="0"/>
+        <w:rPr>
+          <w:rFonts w:ascii="微软雅黑" w:eastAsia="微软雅黑" w:hAnsi="微软雅黑"/>
+          <w:sz w:val="28"/>
+        </w:rPr>
+      </w:pPr>
+      <w:r>
+        <w:rPr>
+          <w:rFonts w:ascii="微软雅黑" w:eastAsia="微软雅黑" w:hAnsi="微软雅黑" w:hint="eastAsia"/>
+          <w:sz w:val="28"/>
+        </w:rPr>
         <w:t>接受取快递订单前，通过</w:t>
       </w:r>
       <w:r>
@@ -504,7 +597,7 @@
         <w:pStyle w:val="a6"/>
         <w:ind w:left="420" w:firstLineChars="0" w:firstLine="0"/>
         <w:rPr>
-          <w:rFonts w:ascii="微软雅黑" w:eastAsia="微软雅黑" w:hAnsi="微软雅黑" w:hint="eastAsia"/>
+          <w:rFonts w:ascii="微软雅黑" w:eastAsia="微软雅黑" w:hAnsi="微软雅黑"/>
           <w:sz w:val="28"/>
         </w:rPr>
       </w:pPr>
@@ -530,7 +623,7 @@
                     <pic:cNvPicPr/>
                   </pic:nvPicPr>
                   <pic:blipFill rotWithShape="1">
-                    <a:blip r:embed="rId13"/>
+                    <a:blip r:embed="rId14"/>
                     <a:srcRect t="9524"/>
                     <a:stretch/>
                   </pic:blipFill>
@@ -563,7 +656,7 @@
         <w:pStyle w:val="a6"/>
         <w:ind w:left="420" w:firstLineChars="0" w:firstLine="0"/>
         <w:rPr>
-          <w:rFonts w:ascii="微软雅黑" w:eastAsia="微软雅黑" w:hAnsi="微软雅黑" w:hint="eastAsia"/>
+          <w:rFonts w:ascii="微软雅黑" w:eastAsia="微软雅黑" w:hAnsi="微软雅黑"/>
           <w:sz w:val="28"/>
         </w:rPr>
       </w:pPr>
@@ -577,7 +670,7 @@
         </w:numPr>
         <w:ind w:firstLineChars="0"/>
         <w:rPr>
-          <w:rFonts w:ascii="微软雅黑" w:eastAsia="微软雅黑" w:hAnsi="微软雅黑" w:hint="eastAsia"/>
+          <w:rFonts w:ascii="微软雅黑" w:eastAsia="微软雅黑" w:hAnsi="微软雅黑"/>
           <w:sz w:val="28"/>
         </w:rPr>
       </w:pPr>
@@ -594,7 +687,7 @@
         <w:pStyle w:val="a6"/>
         <w:ind w:left="420" w:firstLineChars="0" w:firstLine="0"/>
         <w:rPr>
-          <w:rFonts w:ascii="微软雅黑" w:eastAsia="微软雅黑" w:hAnsi="微软雅黑" w:hint="eastAsia"/>
+          <w:rFonts w:ascii="微软雅黑" w:eastAsia="微软雅黑" w:hAnsi="微软雅黑"/>
           <w:sz w:val="28"/>
         </w:rPr>
       </w:pPr>
@@ -609,79 +702,6 @@
             <wp:extent cx="2314286" cy="390476"/>
             <wp:effectExtent l="0" t="0" r="0" b="0"/>
             <wp:docPr id="6" name="图片 6"/>
-            <wp:cNvGraphicFramePr>
-              <a:graphicFrameLocks xmlns:a="http://schemas.openxmlformats.org/drawingml/2006/main" noChangeAspect="1"/>
-            </wp:cNvGraphicFramePr>
-            <a:graphic xmlns:a="http://schemas.openxmlformats.org/drawingml/2006/main">
-              <a:graphicData uri="http://schemas.openxmlformats.org/drawingml/2006/picture">
-                <pic:pic xmlns:pic="http://schemas.openxmlformats.org/drawingml/2006/picture">
-                  <pic:nvPicPr>
-                    <pic:cNvPr id="0" name=""/>
-                    <pic:cNvPicPr/>
-                  </pic:nvPicPr>
-                  <pic:blipFill>
-                    <a:blip r:embed="rId14"/>
-                    <a:stretch>
-                      <a:fillRect/>
-                    </a:stretch>
-                  </pic:blipFill>
-                  <pic:spPr>
-                    <a:xfrm>
-                      <a:off x="0" y="0"/>
-                      <a:ext cx="2314286" cy="390476"/>
-                    </a:xfrm>
-                    <a:prstGeom prst="rect">
-                      <a:avLst/>
-                    </a:prstGeom>
-                  </pic:spPr>
-                </pic:pic>
-              </a:graphicData>
-            </a:graphic>
-          </wp:inline>
-        </w:drawing>
-      </w:r>
-    </w:p>
-    <w:p>
-      <w:pPr>
-        <w:pStyle w:val="a6"/>
-        <w:numPr>
-          <w:ilvl w:val="0"/>
-          <w:numId w:val="1"/>
-        </w:numPr>
-        <w:ind w:firstLineChars="0"/>
-        <w:rPr>
-          <w:rFonts w:ascii="微软雅黑" w:eastAsia="微软雅黑" w:hAnsi="微软雅黑" w:hint="eastAsia"/>
-          <w:sz w:val="28"/>
-        </w:rPr>
-      </w:pPr>
-      <w:r>
-        <w:rPr>
-          <w:rFonts w:ascii="微软雅黑" w:eastAsia="微软雅黑" w:hAnsi="微软雅黑" w:hint="eastAsia"/>
-          <w:sz w:val="28"/>
-        </w:rPr>
-        <w:t>取快递订单确认接收后，显示待取快递完整信息（通过）</w:t>
-      </w:r>
-    </w:p>
-    <w:p>
-      <w:pPr>
-        <w:pStyle w:val="a6"/>
-        <w:ind w:left="420" w:firstLineChars="0" w:firstLine="0"/>
-        <w:rPr>
-          <w:rFonts w:ascii="微软雅黑" w:eastAsia="微软雅黑" w:hAnsi="微软雅黑" w:hint="eastAsia"/>
-          <w:sz w:val="28"/>
-        </w:rPr>
-      </w:pPr>
-      <w:r>
-        <w:rPr>
-          <w:rFonts w:ascii="微软雅黑" w:eastAsia="微软雅黑" w:hAnsi="微软雅黑"/>
-          <w:noProof/>
-          <w:sz w:val="28"/>
-        </w:rPr>
-        <w:drawing>
-          <wp:inline distT="0" distB="0" distL="0" distR="0" wp14:anchorId="6944377D" wp14:editId="79119B1C">
-            <wp:extent cx="2190476" cy="914286"/>
-            <wp:effectExtent l="0" t="0" r="635" b="635"/>
-            <wp:docPr id="7" name="图片 7"/>
             <wp:cNvGraphicFramePr>
               <a:graphicFrameLocks xmlns:a="http://schemas.openxmlformats.org/drawingml/2006/main" noChangeAspect="1"/>
             </wp:cNvGraphicFramePr>
@@ -701,7 +721,7 @@
                   <pic:spPr>
                     <a:xfrm>
                       <a:off x="0" y="0"/>
-                      <a:ext cx="2190476" cy="914286"/>
+                      <a:ext cx="2314286" cy="390476"/>
                     </a:xfrm>
                     <a:prstGeom prst="rect">
                       <a:avLst/>
@@ -717,50 +737,45 @@
     <w:p>
       <w:pPr>
         <w:pStyle w:val="a6"/>
-        <w:ind w:left="420" w:firstLineChars="0" w:firstLine="0"/>
-        <w:rPr>
-          <w:rFonts w:ascii="微软雅黑" w:eastAsia="微软雅黑" w:hAnsi="微软雅黑" w:hint="eastAsia"/>
-          <w:sz w:val="28"/>
-        </w:rPr>
-      </w:pPr>
-    </w:p>
-    <w:p>
-      <w:pPr>
-        <w:pStyle w:val="a6"/>
         <w:numPr>
           <w:ilvl w:val="0"/>
           <w:numId w:val="1"/>
         </w:numPr>
         <w:ind w:firstLineChars="0"/>
         <w:rPr>
-          <w:rFonts w:ascii="微软雅黑" w:eastAsia="微软雅黑" w:hAnsi="微软雅黑" w:hint="eastAsia"/>
-          <w:sz w:val="28"/>
-        </w:rPr>
-      </w:pPr>
-      <w:r>
-        <w:rPr>
-          <w:rFonts w:ascii="微软雅黑" w:eastAsia="微软雅黑" w:hAnsi="微软雅黑" w:hint="eastAsia"/>
-          <w:sz w:val="28"/>
-        </w:rPr>
-        <w:t>接单后，其他用户不能再次接单（通过）</w:t>
-      </w:r>
-    </w:p>
-    <w:p>
-      <w:pPr>
-        <w:ind w:left="420"/>
-        <w:rPr>
-          <w:rFonts w:hint="eastAsia"/>
-        </w:rPr>
-      </w:pPr>
-      <w:r>
-        <w:rPr>
+          <w:rFonts w:ascii="微软雅黑" w:eastAsia="微软雅黑" w:hAnsi="微软雅黑"/>
+          <w:sz w:val="28"/>
+        </w:rPr>
+      </w:pPr>
+      <w:r>
+        <w:rPr>
+          <w:rFonts w:ascii="微软雅黑" w:eastAsia="微软雅黑" w:hAnsi="微软雅黑" w:hint="eastAsia"/>
+          <w:sz w:val="28"/>
+        </w:rPr>
+        <w:t>取快递订单确认接收后，显示待取快递完整信息（通过）</w:t>
+      </w:r>
+    </w:p>
+    <w:p>
+      <w:pPr>
+        <w:pStyle w:val="a6"/>
+        <w:ind w:left="420" w:firstLineChars="0" w:firstLine="0"/>
+        <w:rPr>
+          <w:rFonts w:ascii="微软雅黑" w:eastAsia="微软雅黑" w:hAnsi="微软雅黑"/>
+          <w:sz w:val="28"/>
+        </w:rPr>
+      </w:pPr>
+      <w:r>
+        <w:rPr>
+          <w:rFonts w:ascii="微软雅黑" w:eastAsia="微软雅黑" w:hAnsi="微软雅黑"/>
           <w:noProof/>
-        </w:rPr>
+          <w:sz w:val="28"/>
+        </w:rPr>
+        <w:lastRenderedPageBreak/>
         <w:drawing>
-          <wp:inline distT="0" distB="0" distL="0" distR="0" wp14:anchorId="21386317" wp14:editId="0B3E3E2E">
-            <wp:extent cx="3838096" cy="809524"/>
-            <wp:effectExtent l="0" t="0" r="0" b="0"/>
-            <wp:docPr id="9" name="图片 9"/>
+          <wp:inline distT="0" distB="0" distL="0" distR="0" wp14:anchorId="6944377D" wp14:editId="79119B1C">
+            <wp:extent cx="2190476" cy="914286"/>
+            <wp:effectExtent l="0" t="0" r="635" b="635"/>
+            <wp:docPr id="7" name="图片 7"/>
             <wp:cNvGraphicFramePr>
               <a:graphicFrameLocks xmlns:a="http://schemas.openxmlformats.org/drawingml/2006/main" noChangeAspect="1"/>
             </wp:cNvGraphicFramePr>
@@ -780,6 +795,82 @@
                   <pic:spPr>
                     <a:xfrm>
                       <a:off x="0" y="0"/>
+                      <a:ext cx="2190476" cy="914286"/>
+                    </a:xfrm>
+                    <a:prstGeom prst="rect">
+                      <a:avLst/>
+                    </a:prstGeom>
+                  </pic:spPr>
+                </pic:pic>
+              </a:graphicData>
+            </a:graphic>
+          </wp:inline>
+        </w:drawing>
+      </w:r>
+    </w:p>
+    <w:p>
+      <w:pPr>
+        <w:pStyle w:val="a6"/>
+        <w:ind w:left="420" w:firstLineChars="0" w:firstLine="0"/>
+        <w:rPr>
+          <w:rFonts w:ascii="微软雅黑" w:eastAsia="微软雅黑" w:hAnsi="微软雅黑"/>
+          <w:sz w:val="28"/>
+        </w:rPr>
+      </w:pPr>
+    </w:p>
+    <w:p>
+      <w:pPr>
+        <w:pStyle w:val="a6"/>
+        <w:numPr>
+          <w:ilvl w:val="0"/>
+          <w:numId w:val="1"/>
+        </w:numPr>
+        <w:ind w:firstLineChars="0"/>
+        <w:rPr>
+          <w:rFonts w:ascii="微软雅黑" w:eastAsia="微软雅黑" w:hAnsi="微软雅黑"/>
+          <w:sz w:val="28"/>
+        </w:rPr>
+      </w:pPr>
+      <w:r>
+        <w:rPr>
+          <w:rFonts w:ascii="微软雅黑" w:eastAsia="微软雅黑" w:hAnsi="微软雅黑" w:hint="eastAsia"/>
+          <w:sz w:val="28"/>
+        </w:rPr>
+        <w:t>接单后，其他用户不能再次接单（通过）</w:t>
+      </w:r>
+    </w:p>
+    <w:p>
+      <w:pPr>
+        <w:ind w:left="420"/>
+      </w:pPr>
+      <w:r>
+        <w:rPr>
+          <w:noProof/>
+        </w:rPr>
+        <w:drawing>
+          <wp:inline distT="0" distB="0" distL="0" distR="0" wp14:anchorId="21386317" wp14:editId="0B3E3E2E">
+            <wp:extent cx="3838096" cy="809524"/>
+            <wp:effectExtent l="0" t="0" r="0" b="0"/>
+            <wp:docPr id="9" name="图片 9"/>
+            <wp:cNvGraphicFramePr>
+              <a:graphicFrameLocks xmlns:a="http://schemas.openxmlformats.org/drawingml/2006/main" noChangeAspect="1"/>
+            </wp:cNvGraphicFramePr>
+            <a:graphic xmlns:a="http://schemas.openxmlformats.org/drawingml/2006/main">
+              <a:graphicData uri="http://schemas.openxmlformats.org/drawingml/2006/picture">
+                <pic:pic xmlns:pic="http://schemas.openxmlformats.org/drawingml/2006/picture">
+                  <pic:nvPicPr>
+                    <pic:cNvPr id="0" name=""/>
+                    <pic:cNvPicPr/>
+                  </pic:nvPicPr>
+                  <pic:blipFill>
+                    <a:blip r:embed="rId17"/>
+                    <a:stretch>
+                      <a:fillRect/>
+                    </a:stretch>
+                  </pic:blipFill>
+                  <pic:spPr>
+                    <a:xfrm>
+                      <a:off x="0" y="0"/>
                       <a:ext cx="3838096" cy="809524"/>
                     </a:xfrm>
                     <a:prstGeom prst="rect">
@@ -802,7 +893,7 @@
         </w:numPr>
         <w:ind w:firstLineChars="0"/>
         <w:rPr>
-          <w:rFonts w:ascii="微软雅黑" w:eastAsia="微软雅黑" w:hAnsi="微软雅黑" w:hint="eastAsia"/>
+          <w:rFonts w:ascii="微软雅黑" w:eastAsia="微软雅黑" w:hAnsi="微软雅黑"/>
           <w:sz w:val="28"/>
           <w:szCs w:val="28"/>
         </w:rPr>
@@ -845,7 +936,7 @@
                     </pic:cNvPicPr>
                   </pic:nvPicPr>
                   <pic:blipFill>
-                    <a:blip r:embed="rId17" cstate="print">
+                    <a:blip r:embed="rId18" cstate="print">
                       <a:extLst>
                         <a:ext uri="{28A0092B-C50C-407E-A947-70E740481C1C}">
                           <a14:useLocalDpi xmlns:a14="http://schemas.microsoft.com/office/drawing/2010/main" val="0"/>
@@ -876,8 +967,6 @@
           </wp:inline>
         </w:drawing>
       </w:r>
-      <w:bookmarkStart w:id="0" w:name="_GoBack"/>
-      <w:bookmarkEnd w:id="0"/>
     </w:p>
     <w:sectPr>
       <w:pgSz w:w="11906" w:h="16838"/>
@@ -1018,8 +1107,100 @@
       </w:pPr>
     </w:lvl>
   </w:abstractNum>
+  <w:abstractNum w:abstractNumId="1">
+    <w:nsid w:val="6B335EB0"/>
+    <w:multiLevelType w:val="hybridMultilevel"/>
+    <w:tmpl w:val="9AEA9550"/>
+    <w:lvl w:ilvl="0" w:tplc="BD701162">
+      <w:start w:val="1"/>
+      <w:numFmt w:val="decimal"/>
+      <w:lvlText w:val="%1、"/>
+      <w:lvlJc w:val="left"/>
+      <w:pPr>
+        <w:ind w:left="420" w:hanging="420"/>
+      </w:pPr>
+      <w:rPr>
+        <w:rFonts w:hint="eastAsia"/>
+      </w:rPr>
+    </w:lvl>
+    <w:lvl w:ilvl="1" w:tplc="04090019" w:tentative="1">
+      <w:start w:val="1"/>
+      <w:numFmt w:val="lowerLetter"/>
+      <w:lvlText w:val="%2)"/>
+      <w:lvlJc w:val="left"/>
+      <w:pPr>
+        <w:ind w:left="840" w:hanging="420"/>
+      </w:pPr>
+    </w:lvl>
+    <w:lvl w:ilvl="2" w:tplc="0409001B" w:tentative="1">
+      <w:start w:val="1"/>
+      <w:numFmt w:val="lowerRoman"/>
+      <w:lvlText w:val="%3."/>
+      <w:lvlJc w:val="right"/>
+      <w:pPr>
+        <w:ind w:left="1260" w:hanging="420"/>
+      </w:pPr>
+    </w:lvl>
+    <w:lvl w:ilvl="3" w:tplc="0409000F" w:tentative="1">
+      <w:start w:val="1"/>
+      <w:numFmt w:val="decimal"/>
+      <w:lvlText w:val="%4."/>
+      <w:lvlJc w:val="left"/>
+      <w:pPr>
+        <w:ind w:left="1680" w:hanging="420"/>
+      </w:pPr>
+    </w:lvl>
+    <w:lvl w:ilvl="4" w:tplc="04090019" w:tentative="1">
+      <w:start w:val="1"/>
+      <w:numFmt w:val="lowerLetter"/>
+      <w:lvlText w:val="%5)"/>
+      <w:lvlJc w:val="left"/>
+      <w:pPr>
+        <w:ind w:left="2100" w:hanging="420"/>
+      </w:pPr>
+    </w:lvl>
+    <w:lvl w:ilvl="5" w:tplc="0409001B" w:tentative="1">
+      <w:start w:val="1"/>
+      <w:numFmt w:val="lowerRoman"/>
+      <w:lvlText w:val="%6."/>
+      <w:lvlJc w:val="right"/>
+      <w:pPr>
+        <w:ind w:left="2520" w:hanging="420"/>
+      </w:pPr>
+    </w:lvl>
+    <w:lvl w:ilvl="6" w:tplc="0409000F" w:tentative="1">
+      <w:start w:val="1"/>
+      <w:numFmt w:val="decimal"/>
+      <w:lvlText w:val="%7."/>
+      <w:lvlJc w:val="left"/>
+      <w:pPr>
+        <w:ind w:left="2940" w:hanging="420"/>
+      </w:pPr>
+    </w:lvl>
+    <w:lvl w:ilvl="7" w:tplc="04090019" w:tentative="1">
+      <w:start w:val="1"/>
+      <w:numFmt w:val="lowerLetter"/>
+      <w:lvlText w:val="%8)"/>
+      <w:lvlJc w:val="left"/>
+      <w:pPr>
+        <w:ind w:left="3360" w:hanging="420"/>
+      </w:pPr>
+    </w:lvl>
+    <w:lvl w:ilvl="8" w:tplc="0409001B" w:tentative="1">
+      <w:start w:val="1"/>
+      <w:numFmt w:val="lowerRoman"/>
+      <w:lvlText w:val="%9."/>
+      <w:lvlJc w:val="right"/>
+      <w:pPr>
+        <w:ind w:left="3780" w:hanging="420"/>
+      </w:pPr>
+    </w:lvl>
+  </w:abstractNum>
   <w:num w:numId="1">
     <w:abstractNumId w:val="0"/>
+  </w:num>
+  <w:num w:numId="2">
+    <w:abstractNumId w:val="1"/>
   </w:num>
 </w:numbering>
 </file>

</xml_diff>